<commit_message>
make a note to try some nutmeg
</commit_message>
<xml_diff>
--- a/Chocolate Chip Cookies v8.docx
+++ b/Chocolate Chip Cookies v8.docx
@@ -705,23 +705,13 @@
           <w:szCs w:val="22"/>
         </w:rPr>
       </w:pPr>
-      <w:proofErr w:type="gramStart"/>
-      <w:r>
-        <w:rPr>
-          <w:rFonts w:asciiTheme="minorHAnsi" w:hAnsiTheme="minorHAnsi"/>
-          <w:sz w:val="22"/>
-          <w:szCs w:val="22"/>
-        </w:rPr>
-        <w:t>1 pound</w:t>
-      </w:r>
-      <w:proofErr w:type="gramEnd"/>
-      <w:r>
-        <w:rPr>
-          <w:rFonts w:asciiTheme="minorHAnsi" w:hAnsiTheme="minorHAnsi"/>
-          <w:sz w:val="22"/>
-          <w:szCs w:val="22"/>
-        </w:rPr>
-        <w:t xml:space="preserve"> unsalted butter</w:t>
+      <w:r>
+        <w:rPr>
+          <w:rFonts w:asciiTheme="minorHAnsi" w:hAnsiTheme="minorHAnsi"/>
+          <w:sz w:val="22"/>
+          <w:szCs w:val="22"/>
+        </w:rPr>
+        <w:t>1 pound unsalted butter</w:t>
       </w:r>
       <w:r>
         <w:rPr>
@@ -1920,25 +1910,7 @@
           <w:sz w:val="22"/>
           <w:szCs w:val="22"/>
         </w:rPr>
-        <w:t xml:space="preserve"> (sea salt is nice, or colored salt, or fleur de </w:t>
-      </w:r>
-      <w:proofErr w:type="spellStart"/>
-      <w:r>
-        <w:rPr>
-          <w:rFonts w:asciiTheme="minorHAnsi" w:hAnsiTheme="minorHAnsi"/>
-          <w:sz w:val="22"/>
-          <w:szCs w:val="22"/>
-        </w:rPr>
-        <w:t>sel</w:t>
-      </w:r>
-      <w:proofErr w:type="spellEnd"/>
-      <w:r>
-        <w:rPr>
-          <w:rFonts w:asciiTheme="minorHAnsi" w:hAnsiTheme="minorHAnsi"/>
-          <w:sz w:val="22"/>
-          <w:szCs w:val="22"/>
-        </w:rPr>
-        <w:t>)</w:t>
+        <w:t xml:space="preserve"> (sea salt is nice, or colored salt, or fleur de sel)</w:t>
       </w:r>
     </w:p>
     <w:p>
@@ -2731,6 +2703,52 @@
         <w:t xml:space="preserve">Repeat with remaining dough, or reserve dough, refrigerated, for baking remaining batches the next day. </w:t>
       </w:r>
     </w:p>
+    <w:p/>
+    <w:p>
+      <w:pPr>
+        <w:spacing w:before="100" w:beforeAutospacing="1" w:after="240"/>
+        <w:rPr>
+          <w:rFonts w:asciiTheme="minorHAnsi" w:hAnsiTheme="minorHAnsi"/>
+          <w:b/>
+          <w:bCs/>
+          <w:sz w:val="22"/>
+          <w:szCs w:val="22"/>
+        </w:rPr>
+      </w:pPr>
+      <w:r>
+        <w:rPr>
+          <w:rFonts w:asciiTheme="minorHAnsi" w:hAnsiTheme="minorHAnsi"/>
+          <w:b/>
+          <w:bCs/>
+          <w:sz w:val="22"/>
+          <w:szCs w:val="22"/>
+        </w:rPr>
+        <w:t>Notes:</w:t>
+      </w:r>
+    </w:p>
+    <w:p>
+      <w:pPr>
+        <w:pStyle w:val="ListParagraph"/>
+        <w:numPr>
+          <w:ilvl w:val="0"/>
+          <w:numId w:val="13"/>
+        </w:numPr>
+        <w:spacing w:before="100" w:beforeAutospacing="1" w:after="240"/>
+        <w:rPr>
+          <w:rFonts w:asciiTheme="minorHAnsi" w:hAnsiTheme="minorHAnsi"/>
+          <w:sz w:val="22"/>
+          <w:szCs w:val="22"/>
+        </w:rPr>
+      </w:pPr>
+      <w:r>
+        <w:rPr>
+          <w:rFonts w:asciiTheme="minorHAnsi" w:hAnsiTheme="minorHAnsi"/>
+          <w:sz w:val="22"/>
+          <w:szCs w:val="22"/>
+        </w:rPr>
+        <w:t>Maybe try a pinch or two of nutmeg?</w:t>
+      </w:r>
+    </w:p>
     <w:sectPr>
       <w:pgSz w:w="11907" w:h="16839" w:code="9"/>
       <w:pgMar w:top="720" w:right="720" w:bottom="720" w:left="720" w:header="720" w:footer="720" w:gutter="0"/>
@@ -2774,15 +2792,7 @@
         <w:annotationRef/>
       </w:r>
       <w:r>
-        <w:t xml:space="preserve">Cake flour makes it </w:t>
-      </w:r>
-      <w:proofErr w:type="gramStart"/>
-      <w:r>
-        <w:t>soft,</w:t>
-      </w:r>
-      <w:proofErr w:type="gramEnd"/>
-      <w:r>
-        <w:t xml:space="preserve"> bread flour makes it chewy</w:t>
+        <w:t>Cake flour makes it soft, bread flour makes it chewy</w:t>
       </w:r>
       <w:r>
         <w:t>, and mixing the two is quite similar to just using plain flour</w:t>
@@ -2802,15 +2812,7 @@
         <w:pStyle w:val="CommentText"/>
       </w:pPr>
       <w:r>
-        <w:t xml:space="preserve">This amount can </w:t>
-      </w:r>
-      <w:proofErr w:type="gramStart"/>
-      <w:r>
-        <w:t>be decreased</w:t>
-      </w:r>
-      <w:proofErr w:type="gramEnd"/>
-      <w:r>
-        <w:t xml:space="preserve"> slightly as desired.</w:t>
+        <w:t>This amount can be decreased slightly as desired.</w:t>
       </w:r>
     </w:p>
   </w:comment>
@@ -2825,13 +2827,8 @@
         </w:rPr>
         <w:annotationRef/>
       </w:r>
-      <w:proofErr w:type="gramStart"/>
-      <w:r>
-        <w:t>It’s</w:t>
-      </w:r>
-      <w:proofErr w:type="gramEnd"/>
-      <w:r>
-        <w:t xml:space="preserve"> possible to substitute baking soda + cream of tartar if baking powder is unavailable</w:t>
+      <w:r>
+        <w:t>It’s possible to substitute baking soda + cream of tartar if baking powder is unavailable</w:t>
       </w:r>
     </w:p>
   </w:comment>
@@ -2888,15 +2885,7 @@
         <w:t>will</w:t>
       </w:r>
       <w:r>
-        <w:t xml:space="preserve"> </w:t>
-      </w:r>
-      <w:proofErr w:type="gramStart"/>
-      <w:r>
-        <w:t>be done</w:t>
-      </w:r>
-      <w:proofErr w:type="gramEnd"/>
-      <w:r>
-        <w:t xml:space="preserve"> later if mixing by hand</w:t>
+        <w:t xml:space="preserve"> be done later if mixing by hand</w:t>
       </w:r>
       <w:r>
         <w:t>, just whisk it together for now</w:t>
@@ -2927,15 +2916,7 @@
         <w:annotationRef/>
       </w:r>
       <w:r>
-        <w:t xml:space="preserve">Can </w:t>
-      </w:r>
-      <w:proofErr w:type="gramStart"/>
-      <w:r>
-        <w:t>be increased</w:t>
-      </w:r>
-      <w:proofErr w:type="gramEnd"/>
-      <w:r>
-        <w:t xml:space="preserve"> by up to</w:t>
+        <w:t>Can be increased by up to</w:t>
       </w:r>
       <w:r>
         <w:t xml:space="preserve"> maybe</w:t>
@@ -3016,16 +2997,11 @@
         <w:t>chewier texture</w:t>
       </w:r>
       <w:r>
-        <w:t xml:space="preserve">. Browned melted butter would also give a deeper flavor. As </w:t>
-      </w:r>
-      <w:proofErr w:type="gramStart"/>
-      <w:r>
-        <w:t>an</w:t>
+        <w:t>. Browned melted butter would also give a deeper flavor. As an</w:t>
       </w:r>
       <w:r>
         <w:t xml:space="preserve"> added bonus</w:t>
       </w:r>
-      <w:proofErr w:type="gramEnd"/>
       <w:r>
         <w:t>,</w:t>
       </w:r>
@@ -3044,15 +3020,7 @@
         <w:pStyle w:val="CommentText"/>
       </w:pPr>
       <w:r>
-        <w:t xml:space="preserve">BUT then it would </w:t>
-      </w:r>
-      <w:proofErr w:type="gramStart"/>
-      <w:r>
-        <w:t>be clarified</w:t>
-      </w:r>
-      <w:proofErr w:type="gramEnd"/>
-      <w:r>
-        <w:t>, and clarified butter can seep out after/during baking, depending on the flour-butter ratio, something to avoid.</w:t>
+        <w:t>BUT then it would be clarified, and clarified butter can seep out after/during baking, depending on the flour-butter ratio, something to avoid.</w:t>
       </w:r>
     </w:p>
     <w:p>
@@ -3060,15 +3028,7 @@
         <w:pStyle w:val="CommentText"/>
       </w:pPr>
       <w:r>
-        <w:t xml:space="preserve">Option: brown small amount of butter and melt the rest. But then it’s a cookie, the whole surface will be browned; </w:t>
-      </w:r>
-      <w:proofErr w:type="gramStart"/>
-      <w:r>
-        <w:t>also</w:t>
-      </w:r>
-      <w:proofErr w:type="gramEnd"/>
-      <w:r>
-        <w:t xml:space="preserve"> there’s enough sugar for browning.</w:t>
+        <w:t>Option: brown small amount of butter and melt the rest. But then it’s a cookie, the whole surface will be browned; also there’s enough sugar for browning.</w:t>
       </w:r>
     </w:p>
     <w:p>
@@ -3082,15 +3042,7 @@
         <w:t xml:space="preserve">whisk in a couple ice cubes </w:t>
       </w:r>
       <w:r>
-        <w:t xml:space="preserve">to speed up the cooling so the eggs </w:t>
-      </w:r>
-      <w:proofErr w:type="gramStart"/>
-      <w:r>
-        <w:t>aren’t</w:t>
-      </w:r>
-      <w:proofErr w:type="gramEnd"/>
-      <w:r>
-        <w:t xml:space="preserve"> cooked?</w:t>
+        <w:t>to speed up the cooling so the eggs aren’t cooked?</w:t>
       </w:r>
     </w:p>
   </w:comment>
@@ -3152,45 +3104,13 @@
         <w:t>And i</w:t>
       </w:r>
       <w:r>
-        <w:t xml:space="preserve">n theory, removing an egg white makes it a bit </w:t>
-      </w:r>
-      <w:proofErr w:type="gramStart"/>
-      <w:r>
-        <w:t>more chewy</w:t>
-      </w:r>
-      <w:proofErr w:type="gramEnd"/>
-      <w:r>
-        <w:t>.</w:t>
-      </w:r>
-      <w:r>
-        <w:t xml:space="preserve"> More yolk makes it more </w:t>
-      </w:r>
-      <w:proofErr w:type="spellStart"/>
-      <w:r>
-        <w:t>fudgey</w:t>
-      </w:r>
-      <w:proofErr w:type="spellEnd"/>
-      <w:r>
-        <w:t xml:space="preserve"> and brownie-like. </w:t>
-      </w:r>
-      <w:proofErr w:type="gramStart"/>
-      <w:r>
-        <w:t>More white</w:t>
-      </w:r>
-      <w:proofErr w:type="gramEnd"/>
-      <w:r>
-        <w:t xml:space="preserve"> gives more structure and makes taller cookies.</w:t>
-      </w:r>
-      <w:r>
-        <w:t xml:space="preserve"> Amount of egg can safely </w:t>
-      </w:r>
-      <w:proofErr w:type="gramStart"/>
-      <w:r>
-        <w:t>be increased</w:t>
-      </w:r>
-      <w:proofErr w:type="gramEnd"/>
-      <w:r>
-        <w:t xml:space="preserve"> to 5-6 large eggs.</w:t>
+        <w:t>n theory, removing an egg white makes it a bit more chewy.</w:t>
+      </w:r>
+      <w:r>
+        <w:t xml:space="preserve"> More yolk makes it more fudgey and brownie-like. More white gives more structure and makes taller cookies.</w:t>
+      </w:r>
+      <w:r>
+        <w:t xml:space="preserve"> Amount of egg can safely be increased to 5-6 large eggs.</w:t>
       </w:r>
     </w:p>
   </w:comment>
@@ -3302,15 +3222,7 @@
         <w:annotationRef/>
       </w:r>
       <w:r>
-        <w:t xml:space="preserve">Can </w:t>
-      </w:r>
-      <w:proofErr w:type="gramStart"/>
-      <w:r>
-        <w:t>be done</w:t>
-      </w:r>
-      <w:proofErr w:type="gramEnd"/>
-      <w:r>
-        <w:t xml:space="preserve"> with or even before the previous step, depending on how incorporated </w:t>
+        <w:t xml:space="preserve">Can be done with or even before the previous step, depending on how incorporated </w:t>
       </w:r>
       <w:r>
         <w:t>you want the flour to</w:t>
@@ -3338,15 +3250,7 @@
         <w:annotationRef/>
       </w:r>
       <w:r>
-        <w:t xml:space="preserve">Dough may </w:t>
-      </w:r>
-      <w:proofErr w:type="gramStart"/>
-      <w:r>
-        <w:t>be used</w:t>
-      </w:r>
-      <w:proofErr w:type="gramEnd"/>
-      <w:r>
-        <w:t xml:space="preserve"> in batches, and can be refrigerated for up to 72 hours.</w:t>
+        <w:t>Dough may be used in batches, and can be refrigerated for up to 72 hours.</w:t>
       </w:r>
     </w:p>
     <w:p>
@@ -3384,23 +3288,7 @@
           <w:sz w:val="22"/>
           <w:szCs w:val="22"/>
         </w:rPr>
-        <w:t xml:space="preserve">, or has better ventilation. The cookie may still have a raw flour taste if the </w:t>
-      </w:r>
-      <w:proofErr w:type="gramStart"/>
-      <w:r>
-        <w:rPr>
-          <w:sz w:val="22"/>
-          <w:szCs w:val="22"/>
-        </w:rPr>
-        <w:t>temp</w:t>
-      </w:r>
-      <w:proofErr w:type="gramEnd"/>
-      <w:r>
-        <w:rPr>
-          <w:sz w:val="22"/>
-          <w:szCs w:val="22"/>
-        </w:rPr>
-        <w:t xml:space="preserve"> is too low.</w:t>
+        <w:t>, or has better ventilation. The cookie may still have a raw flour taste if the temp is too low.</w:t>
       </w:r>
     </w:p>
   </w:comment>
@@ -3466,15 +3354,7 @@
         <w:pStyle w:val="CommentText"/>
       </w:pPr>
       <w:r>
-        <w:t xml:space="preserve">If the cookie </w:t>
-      </w:r>
-      <w:proofErr w:type="gramStart"/>
-      <w:r>
-        <w:t>is left</w:t>
-      </w:r>
-      <w:proofErr w:type="gramEnd"/>
-      <w:r>
-        <w:t xml:space="preserve"> to warm to room temperature before baking it will spread a little more because it spreads further before the outside crisps.</w:t>
+        <w:t>If the cookie is left to warm to room temperature before baking it will spread a little more because it spreads further before the outside crisps.</w:t>
       </w:r>
     </w:p>
   </w:comment>
@@ -3505,13 +3385,8 @@
         </w:rPr>
         <w:annotationRef/>
       </w:r>
-      <w:proofErr w:type="gramStart"/>
-      <w:r>
-        <w:t>It’s</w:t>
-      </w:r>
-      <w:proofErr w:type="gramEnd"/>
-      <w:r>
-        <w:t xml:space="preserve"> not just decoration, the flavor really needs this.</w:t>
+      <w:r>
+        <w:t>It’s not just decoration, the flavor really needs this.</w:t>
       </w:r>
     </w:p>
   </w:comment>
@@ -5814,6 +5689,7 @@
     <w:lsdException w:name="Strong" w:qFormat="1"/>
     <w:lsdException w:name="Emphasis" w:qFormat="1"/>
     <w:lsdException w:name="HTML Keyboard" w:semiHidden="1" w:unhideWhenUsed="1"/>
+    <w:lsdException w:name="Normal Table" w:semiHidden="1" w:unhideWhenUsed="1"/>
     <w:lsdException w:name="annotation subject" w:semiHidden="1" w:unhideWhenUsed="1"/>
     <w:lsdException w:name="No List" w:semiHidden="1" w:unhideWhenUsed="1"/>
     <w:lsdException w:name="Outline List 1" w:semiHidden="1" w:unhideWhenUsed="1"/>
@@ -5856,8 +5732,11 @@
     <w:lsdException w:name="Table Contemporary" w:semiHidden="1" w:unhideWhenUsed="1"/>
     <w:lsdException w:name="Table Elegant" w:semiHidden="1" w:unhideWhenUsed="1"/>
     <w:lsdException w:name="Table Professional" w:semiHidden="1" w:unhideWhenUsed="1"/>
+    <w:lsdException w:name="Table Subtle 1" w:semiHidden="1" w:unhideWhenUsed="1"/>
     <w:lsdException w:name="Table Subtle 2" w:semiHidden="1" w:unhideWhenUsed="1"/>
     <w:lsdException w:name="Table Web 1" w:semiHidden="1" w:unhideWhenUsed="1"/>
+    <w:lsdException w:name="Table Web 2" w:semiHidden="1" w:unhideWhenUsed="1"/>
+    <w:lsdException w:name="Table Web 3" w:semiHidden="1" w:unhideWhenUsed="1"/>
     <w:lsdException w:name="Balloon Text" w:semiHidden="1" w:unhideWhenUsed="1"/>
     <w:lsdException w:name="Table Theme" w:semiHidden="1" w:unhideWhenUsed="1"/>
     <w:lsdException w:name="Placeholder Text" w:semiHidden="1" w:uiPriority="99"/>

</xml_diff>